<commit_message>
Adding Database structure and complete summarizing project
</commit_message>
<xml_diff>
--- a/Tóm tắt Project tin học.docx
+++ b/Tóm tắt Project tin học.docx
@@ -150,7 +150,7 @@
                   <wp:posOffset>1531620</wp:posOffset>
                 </wp:positionH>
                 <wp:positionV relativeFrom="paragraph">
-                  <wp:posOffset>199390</wp:posOffset>
+                  <wp:posOffset>252730</wp:posOffset>
                 </wp:positionV>
                 <wp:extent cx="480060" cy="548640"/>
                 <wp:effectExtent l="0" t="38100" r="53340" b="22860"/>
@@ -196,11 +196,11 @@
           </mc:Choice>
           <mc:Fallback>
             <w:pict>
-              <v:shapetype w14:anchorId="5BF8B734" id="_x0000_t32" coordsize="21600,21600" o:spt="32" o:oned="t" path="m,l21600,21600e" filled="f">
+              <v:shapetype w14:anchorId="32FC0124" id="_x0000_t32" coordsize="21600,21600" o:spt="32" o:oned="t" path="m,l21600,21600e" filled="f">
                 <v:path arrowok="t" fillok="f" o:connecttype="none"/>
                 <o:lock v:ext="edit" shapetype="t"/>
               </v:shapetype>
-              <v:shape id="Straight Arrow Connector 4" o:spid="_x0000_s1026" type="#_x0000_t32" style="position:absolute;margin-left:120.6pt;margin-top:15.7pt;width:37.8pt;height:43.2pt;flip:y;z-index:251664384;visibility:visible;mso-wrap-style:square;mso-wrap-distance-left:9pt;mso-wrap-distance-top:0;mso-wrap-distance-right:9pt;mso-wrap-distance-bottom:0;mso-position-horizontal:absolute;mso-position-horizontal-relative:text;mso-position-vertical:absolute;mso-position-vertical-relative:text" o:gfxdata="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" strokecolor="#5b9bd5 [3204]" strokeweight=".5pt">
+              <v:shape id="Straight Arrow Connector 4" o:spid="_x0000_s1026" type="#_x0000_t32" style="position:absolute;margin-left:120.6pt;margin-top:19.9pt;width:37.8pt;height:43.2pt;flip:y;z-index:251664384;visibility:visible;mso-wrap-style:square;mso-wrap-distance-left:9pt;mso-wrap-distance-top:0;mso-wrap-distance-right:9pt;mso-wrap-distance-bottom:0;mso-position-horizontal:absolute;mso-position-horizontal-relative:text;mso-position-vertical:absolute;mso-position-vertical-relative:text" o:gfxdata="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" strokecolor="#5b9bd5 [3204]" strokeweight=".5pt">
                 <v:stroke endarrow="block" joinstyle="miter"/>
               </v:shape>
             </w:pict>
@@ -209,6 +209,78 @@
       </w:r>
     </w:p>
     <w:p>
+      <w:r>
+        <w:rPr>
+          <w:noProof/>
+        </w:rPr>
+        <mc:AlternateContent>
+          <mc:Choice Requires="wps">
+            <w:drawing>
+              <wp:anchor distT="0" distB="0" distL="114300" distR="114300" simplePos="0" relativeHeight="251670528" behindDoc="0" locked="0" layoutInCell="1" allowOverlap="1" wp14:anchorId="76B413D8" wp14:editId="756A3BC7">
+                <wp:simplePos x="0" y="0"/>
+                <wp:positionH relativeFrom="column">
+                  <wp:posOffset>3261360</wp:posOffset>
+                </wp:positionH>
+                <wp:positionV relativeFrom="paragraph">
+                  <wp:posOffset>93345</wp:posOffset>
+                </wp:positionV>
+                <wp:extent cx="1775460" cy="457200"/>
+                <wp:effectExtent l="0" t="0" r="72390" b="76200"/>
+                <wp:wrapNone/>
+                <wp:docPr id="9" name="Straight Arrow Connector 9"/>
+                <wp:cNvGraphicFramePr/>
+                <a:graphic xmlns:a="http://schemas.openxmlformats.org/drawingml/2006/main">
+                  <a:graphicData uri="http://schemas.microsoft.com/office/word/2010/wordprocessingShape">
+                    <wps:wsp>
+                      <wps:cNvCnPr/>
+                      <wps:spPr>
+                        <a:xfrm>
+                          <a:off x="0" y="0"/>
+                          <a:ext cx="1775460" cy="457200"/>
+                        </a:xfrm>
+                        <a:prstGeom prst="straightConnector1">
+                          <a:avLst/>
+                        </a:prstGeom>
+                        <a:ln>
+                          <a:tailEnd type="triangle"/>
+                        </a:ln>
+                      </wps:spPr>
+                      <wps:style>
+                        <a:lnRef idx="1">
+                          <a:schemeClr val="accent1"/>
+                        </a:lnRef>
+                        <a:fillRef idx="0">
+                          <a:schemeClr val="accent1"/>
+                        </a:fillRef>
+                        <a:effectRef idx="0">
+                          <a:schemeClr val="accent1"/>
+                        </a:effectRef>
+                        <a:fontRef idx="minor">
+                          <a:schemeClr val="tx1"/>
+                        </a:fontRef>
+                      </wps:style>
+                      <wps:bodyPr/>
+                    </wps:wsp>
+                  </a:graphicData>
+                </a:graphic>
+                <wp14:sizeRelH relativeFrom="margin">
+                  <wp14:pctWidth>0</wp14:pctWidth>
+                </wp14:sizeRelH>
+                <wp14:sizeRelV relativeFrom="margin">
+                  <wp14:pctHeight>0</wp14:pctHeight>
+                </wp14:sizeRelV>
+              </wp:anchor>
+            </w:drawing>
+          </mc:Choice>
+          <mc:Fallback>
+            <w:pict>
+              <v:shape w14:anchorId="129B5A45" id="Straight Arrow Connector 9" o:spid="_x0000_s1026" type="#_x0000_t32" style="position:absolute;margin-left:256.8pt;margin-top:7.35pt;width:139.8pt;height:36pt;z-index:251670528;visibility:visible;mso-wrap-style:square;mso-width-percent:0;mso-height-percent:0;mso-wrap-distance-left:9pt;mso-wrap-distance-top:0;mso-wrap-distance-right:9pt;mso-wrap-distance-bottom:0;mso-position-horizontal:absolute;mso-position-horizontal-relative:text;mso-position-vertical:absolute;mso-position-vertical-relative:text;mso-width-percent:0;mso-height-percent:0;mso-width-relative:margin;mso-height-relative:margin" o:gfxdata="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" strokecolor="#5b9bd5 [3204]" strokeweight=".5pt">
+                <v:stroke endarrow="block" joinstyle="miter"/>
+              </v:shape>
+            </w:pict>
+          </mc:Fallback>
+        </mc:AlternateContent>
+      </w:r>
       <w:r>
         <w:rPr>
           <w:noProof/>
@@ -275,6 +347,9 @@
           </mc:Fallback>
         </mc:AlternateContent>
       </w:r>
+    </w:p>
+    <w:p/>
+    <w:p>
       <w:r>
         <w:rPr>
           <w:noProof/>
@@ -282,68 +357,117 @@
         <mc:AlternateContent>
           <mc:Choice Requires="wps">
             <w:drawing>
-              <wp:anchor distT="0" distB="0" distL="114300" distR="114300" simplePos="0" relativeHeight="251665408" behindDoc="0" locked="0" layoutInCell="1" allowOverlap="1">
+              <wp:anchor distT="0" distB="0" distL="114300" distR="114300" simplePos="0" relativeHeight="251668480" behindDoc="0" locked="0" layoutInCell="1" allowOverlap="1" wp14:anchorId="0712F98E" wp14:editId="7DFC7DC5">
                 <wp:simplePos x="0" y="0"/>
                 <wp:positionH relativeFrom="column">
-                  <wp:posOffset>1706880</wp:posOffset>
+                  <wp:posOffset>3139440</wp:posOffset>
                 </wp:positionH>
                 <wp:positionV relativeFrom="paragraph">
-                  <wp:posOffset>96520</wp:posOffset>
+                  <wp:posOffset>63500</wp:posOffset>
                 </wp:positionV>
-                <wp:extent cx="441960" cy="533400"/>
-                <wp:effectExtent l="38100" t="0" r="34290" b="57150"/>
+                <wp:extent cx="1066800" cy="876300"/>
+                <wp:effectExtent l="0" t="0" r="19050" b="19050"/>
                 <wp:wrapNone/>
-                <wp:docPr id="5" name="Straight Arrow Connector 5"/>
+                <wp:docPr id="8" name="Rounded Rectangle 8"/>
                 <wp:cNvGraphicFramePr/>
                 <a:graphic xmlns:a="http://schemas.openxmlformats.org/drawingml/2006/main">
                   <a:graphicData uri="http://schemas.microsoft.com/office/word/2010/wordprocessingShape">
                     <wps:wsp>
-                      <wps:cNvCnPr/>
+                      <wps:cNvSpPr/>
                       <wps:spPr>
-                        <a:xfrm flipH="1">
+                        <a:xfrm>
                           <a:off x="0" y="0"/>
-                          <a:ext cx="441960" cy="533400"/>
+                          <a:ext cx="1066800" cy="876300"/>
                         </a:xfrm>
-                        <a:prstGeom prst="straightConnector1">
+                        <a:prstGeom prst="roundRect">
                           <a:avLst/>
                         </a:prstGeom>
-                        <a:ln>
-                          <a:tailEnd type="triangle"/>
-                        </a:ln>
                       </wps:spPr>
                       <wps:style>
-                        <a:lnRef idx="1">
-                          <a:schemeClr val="accent1"/>
+                        <a:lnRef idx="2">
+                          <a:schemeClr val="accent6"/>
                         </a:lnRef>
-                        <a:fillRef idx="0">
-                          <a:schemeClr val="accent1"/>
+                        <a:fillRef idx="1">
+                          <a:schemeClr val="lt1"/>
                         </a:fillRef>
                         <a:effectRef idx="0">
-                          <a:schemeClr val="accent1"/>
+                          <a:schemeClr val="accent6"/>
                         </a:effectRef>
                         <a:fontRef idx="minor">
-                          <a:schemeClr val="tx1"/>
+                          <a:schemeClr val="dk1"/>
                         </a:fontRef>
                       </wps:style>
-                      <wps:bodyPr/>
+                      <wps:txbx>
+                        <w:txbxContent>
+                          <w:p>
+                            <w:pPr>
+                              <w:spacing w:after="0"/>
+                              <w:jc w:val="center"/>
+                            </w:pPr>
+                            <w:r>
+                              <w:t>Monitoring device</w:t>
+                            </w:r>
+                          </w:p>
+                          <w:p>
+                            <w:pPr>
+                              <w:spacing w:after="0"/>
+                              <w:jc w:val="center"/>
+                            </w:pPr>
+                            <w:r>
+                              <w:t>(C#)</w:t>
+                            </w:r>
+                          </w:p>
+                        </w:txbxContent>
+                      </wps:txbx>
+                      <wps:bodyPr rot="0" spcFirstLastPara="0" vertOverflow="overflow" horzOverflow="overflow" vert="horz" wrap="square" lIns="91440" tIns="45720" rIns="91440" bIns="45720" numCol="1" spcCol="0" rtlCol="0" fromWordArt="0" anchor="ctr" anchorCtr="0" forceAA="0" compatLnSpc="1">
+                        <a:prstTxWarp prst="textNoShape">
+                          <a:avLst/>
+                        </a:prstTxWarp>
+                        <a:noAutofit/>
+                      </wps:bodyPr>
                     </wps:wsp>
                   </a:graphicData>
                 </a:graphic>
+                <wp14:sizeRelH relativeFrom="margin">
+                  <wp14:pctWidth>0</wp14:pctWidth>
+                </wp14:sizeRelH>
+                <wp14:sizeRelV relativeFrom="margin">
+                  <wp14:pctHeight>0</wp14:pctHeight>
+                </wp14:sizeRelV>
               </wp:anchor>
             </w:drawing>
           </mc:Choice>
           <mc:Fallback>
             <w:pict>
-              <v:shape w14:anchorId="53862954" id="Straight Arrow Connector 5" o:spid="_x0000_s1026" type="#_x0000_t32" style="position:absolute;margin-left:134.4pt;margin-top:7.6pt;width:34.8pt;height:42pt;flip:x;z-index:251665408;visibility:visible;mso-wrap-style:square;mso-wrap-distance-left:9pt;mso-wrap-distance-top:0;mso-wrap-distance-right:9pt;mso-wrap-distance-bottom:0;mso-position-horizontal:absolute;mso-position-horizontal-relative:text;mso-position-vertical:absolute;mso-position-vertical-relative:text" o:gfxdata="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" strokecolor="#5b9bd5 [3204]" strokeweight=".5pt">
-                <v:stroke endarrow="block" joinstyle="miter"/>
-              </v:shape>
+              <v:roundrect w14:anchorId="0712F98E" id="Rounded Rectangle 8" o:spid="_x0000_s1027" style="position:absolute;margin-left:247.2pt;margin-top:5pt;width:84pt;height:69pt;z-index:251668480;visibility:visible;mso-wrap-style:square;mso-width-percent:0;mso-height-percent:0;mso-wrap-distance-left:9pt;mso-wrap-distance-top:0;mso-wrap-distance-right:9pt;mso-wrap-distance-bottom:0;mso-position-horizontal:absolute;mso-position-horizontal-relative:text;mso-position-vertical:absolute;mso-position-vertical-relative:text;mso-width-percent:0;mso-height-percent:0;mso-width-relative:margin;mso-height-relative:margin;v-text-anchor:middle" arcsize="10923f" o:gfxdata="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" fillcolor="white [3201]" strokecolor="#70ad47 [3209]" strokeweight="1pt">
+                <v:stroke joinstyle="miter"/>
+                <v:textbox>
+                  <w:txbxContent>
+                    <w:p>
+                      <w:pPr>
+                        <w:spacing w:after="0"/>
+                        <w:jc w:val="center"/>
+                      </w:pPr>
+                      <w:r>
+                        <w:t>Monitoring device</w:t>
+                      </w:r>
+                    </w:p>
+                    <w:p>
+                      <w:pPr>
+                        <w:spacing w:after="0"/>
+                        <w:jc w:val="center"/>
+                      </w:pPr>
+                      <w:r>
+                        <w:t>(C#)</w:t>
+                      </w:r>
+                    </w:p>
+                  </w:txbxContent>
+                </v:textbox>
+              </v:roundrect>
             </w:pict>
           </mc:Fallback>
         </mc:AlternateContent>
       </w:r>
-    </w:p>
-    <w:p/>
-    <w:p>
       <w:r>
         <w:rPr>
           <w:noProof/>
@@ -354,7 +478,7 @@
               <wp:anchor distT="0" distB="0" distL="114300" distR="114300" simplePos="0" relativeHeight="251663360" behindDoc="0" locked="0" layoutInCell="1" allowOverlap="1" wp14:anchorId="3EF9049A" wp14:editId="72325F9C">
                 <wp:simplePos x="0" y="0"/>
                 <wp:positionH relativeFrom="column">
-                  <wp:posOffset>3360420</wp:posOffset>
+                  <wp:posOffset>4526280</wp:posOffset>
                 </wp:positionH>
                 <wp:positionV relativeFrom="paragraph">
                   <wp:posOffset>66675</wp:posOffset>
@@ -408,15 +532,10 @@
                               <w:jc w:val="center"/>
                             </w:pPr>
                             <w:r>
-                              <w:t>(C#)</w:t>
+                              <w:t>(Android</w:t>
                             </w:r>
-                          </w:p>
-                          <w:p>
-                            <w:pPr>
-                              <w:jc w:val="center"/>
-                            </w:pPr>
                             <w:r>
-                              <w:t>(Firebase)</w:t>
+                              <w:t>)</w:t>
                             </w:r>
                           </w:p>
                         </w:txbxContent>
@@ -441,7 +560,7 @@
           </mc:Choice>
           <mc:Fallback>
             <w:pict>
-              <v:roundrect w14:anchorId="3EF9049A" id="Rounded Rectangle 3" o:spid="_x0000_s1027" style="position:absolute;margin-left:264.6pt;margin-top:5.25pt;width:84pt;height:69pt;z-index:251663360;visibility:visible;mso-wrap-style:square;mso-width-percent:0;mso-height-percent:0;mso-wrap-distance-left:9pt;mso-wrap-distance-top:0;mso-wrap-distance-right:9pt;mso-wrap-distance-bottom:0;mso-position-horizontal:absolute;mso-position-horizontal-relative:text;mso-position-vertical:absolute;mso-position-vertical-relative:text;mso-width-percent:0;mso-height-percent:0;mso-width-relative:margin;mso-height-relative:margin;v-text-anchor:middle" arcsize="10923f" o:gfxdata="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" fillcolor="white [3201]" strokecolor="#70ad47 [3209]" strokeweight="1pt">
+              <v:roundrect w14:anchorId="3EF9049A" id="Rounded Rectangle 3" o:spid="_x0000_s1028" style="position:absolute;margin-left:356.4pt;margin-top:5.25pt;width:84pt;height:69pt;z-index:251663360;visibility:visible;mso-wrap-style:square;mso-width-percent:0;mso-height-percent:0;mso-wrap-distance-left:9pt;mso-wrap-distance-top:0;mso-wrap-distance-right:9pt;mso-wrap-distance-bottom:0;mso-position-horizontal:absolute;mso-position-horizontal-relative:text;mso-position-vertical:absolute;mso-position-vertical-relative:text;mso-width-percent:0;mso-height-percent:0;mso-width-relative:margin;mso-height-relative:margin;v-text-anchor:middle" arcsize="10923f" o:gfxdata="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" fillcolor="white [3201]" strokecolor="#70ad47 [3209]" strokeweight="1pt">
                 <v:stroke joinstyle="miter"/>
                 <v:textbox>
                   <w:txbxContent>
@@ -460,15 +579,10 @@
                         <w:jc w:val="center"/>
                       </w:pPr>
                       <w:r>
-                        <w:t>(C#)</w:t>
+                        <w:t>(Android</w:t>
                       </w:r>
-                    </w:p>
-                    <w:p>
-                      <w:pPr>
-                        <w:jc w:val="center"/>
-                      </w:pPr>
                       <w:r>
-                        <w:t>(Firebase)</w:t>
+                        <w:t>)</w:t>
                       </w:r>
                     </w:p>
                   </w:txbxContent>
@@ -488,10 +602,10 @@
               <wp:anchor distT="0" distB="0" distL="114300" distR="114300" simplePos="0" relativeHeight="251661312" behindDoc="0" locked="0" layoutInCell="1" allowOverlap="1" wp14:anchorId="7A1B2372" wp14:editId="7E2BD60E">
                 <wp:simplePos x="0" y="0"/>
                 <wp:positionH relativeFrom="column">
-                  <wp:posOffset>579120</wp:posOffset>
+                  <wp:posOffset>807720</wp:posOffset>
                 </wp:positionH>
                 <wp:positionV relativeFrom="paragraph">
-                  <wp:posOffset>59055</wp:posOffset>
+                  <wp:posOffset>20955</wp:posOffset>
                 </wp:positionV>
                 <wp:extent cx="1203960" cy="899160"/>
                 <wp:effectExtent l="0" t="0" r="15240" b="15240"/>
@@ -533,7 +647,10 @@
                               <w:jc w:val="center"/>
                             </w:pPr>
                             <w:r>
-                              <w:t>Tracking-monitoring device</w:t>
+                              <w:t>Tracking-</w:t>
+                            </w:r>
+                            <w:r>
+                              <w:t>device</w:t>
                             </w:r>
                           </w:p>
                           <w:p>
@@ -566,7 +683,7 @@
           </mc:Choice>
           <mc:Fallback>
             <w:pict>
-              <v:roundrect w14:anchorId="7A1B2372" id="Rounded Rectangle 2" o:spid="_x0000_s1028" style="position:absolute;margin-left:45.6pt;margin-top:4.65pt;width:94.8pt;height:70.8pt;z-index:251661312;visibility:visible;mso-wrap-style:square;mso-width-percent:0;mso-height-percent:0;mso-wrap-distance-left:9pt;mso-wrap-distance-top:0;mso-wrap-distance-right:9pt;mso-wrap-distance-bottom:0;mso-position-horizontal:absolute;mso-position-horizontal-relative:text;mso-position-vertical:absolute;mso-position-vertical-relative:text;mso-width-percent:0;mso-height-percent:0;mso-width-relative:margin;mso-height-relative:margin;v-text-anchor:middle" arcsize="10923f" o:gfxdata="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" fillcolor="white [3201]" strokecolor="#70ad47 [3209]" strokeweight="1pt">
+              <v:roundrect w14:anchorId="7A1B2372" id="Rounded Rectangle 2" o:spid="_x0000_s1029" style="position:absolute;margin-left:63.6pt;margin-top:1.65pt;width:94.8pt;height:70.8pt;z-index:251661312;visibility:visible;mso-wrap-style:square;mso-width-percent:0;mso-height-percent:0;mso-wrap-distance-left:9pt;mso-wrap-distance-top:0;mso-wrap-distance-right:9pt;mso-wrap-distance-bottom:0;mso-position-horizontal:absolute;mso-position-horizontal-relative:text;mso-position-vertical:absolute;mso-position-vertical-relative:text;mso-width-percent:0;mso-height-percent:0;mso-width-relative:margin;mso-height-relative:margin;v-text-anchor:middle" arcsize="10923f" o:gfxdata="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" fillcolor="white [3201]" strokecolor="#70ad47 [3209]" strokeweight="1pt">
                 <v:stroke joinstyle="miter"/>
                 <v:textbox>
                   <w:txbxContent>
@@ -576,7 +693,10 @@
                         <w:jc w:val="center"/>
                       </w:pPr>
                       <w:r>
-                        <w:t>Tracking-monitoring device</w:t>
+                        <w:t>Tracking-</w:t>
+                      </w:r>
+                      <w:r>
+                        <w:t>device</w:t>
                       </w:r>
                     </w:p>
                     <w:p>

</xml_diff>